<commit_message>
fixing mistake in CV
</commit_message>
<xml_diff>
--- a/Cv DOC/Bilal Khalid CV.docx
+++ b/Cv DOC/Bilal Khalid CV.docx
@@ -184,7 +184,10 @@
         <w:pStyle w:val="BodyText"/>
       </w:pPr>
       <w:r>
-        <w:t>I would dedicate myself towards the achievement of company’s objectives while being a part of it and would carry out my duties responsibly, while maintaining excellent interpersonal relationships with my fellow workers.</w:t>
+        <w:t xml:space="preserve">I would dedicate myself towards the achievement of company’s </w:t>
+      </w:r>
+      <w:r>
+        <w:t>objectives while being a part of it and would carry out my duties responsibly, while maintaining excellent interpersonal relationships with my fellow workers.</w:t>
       </w:r>
     </w:p>
     <w:p>
@@ -501,13 +504,7 @@
         <w:rPr>
           <w:b/>
         </w:rPr>
-        <w:t xml:space="preserve">   </w:t>
-      </w:r>
-      <w:r>
-        <w:rPr>
-          <w:b/>
-        </w:rPr>
-        <w:t>2022 to</w:t>
+        <w:t xml:space="preserve">   2022 to</w:t>
       </w:r>
       <w:r>
         <w:rPr>
@@ -521,14 +518,7 @@
           <w:b/>
           <w:spacing w:val="-4"/>
         </w:rPr>
-        <w:t>2024</w:t>
-      </w:r>
-      <w:r>
-        <w:rPr>
-          <w:b/>
-          <w:spacing w:val="-4"/>
-        </w:rPr>
-        <w:t xml:space="preserve">                    </w:t>
+        <w:t xml:space="preserve">2024                    </w:t>
       </w:r>
       <w:r>
         <w:rPr>
@@ -744,7 +734,14 @@
           <w:sz w:val="24"/>
           <w:szCs w:val="24"/>
         </w:rPr>
-        <w:t>Window and Driver Repairing (Glary Unitilites, Fortect, Iobit advanced system care)</w:t>
+        <w:t xml:space="preserve">Window and Driver Repairing (Glary Unitilites, </w:t>
+      </w:r>
+      <w:r>
+        <w:rPr>
+          <w:sz w:val="24"/>
+          <w:szCs w:val="24"/>
+        </w:rPr>
+        <w:t>Fortect, Iobit advanced system care)</w:t>
       </w:r>
     </w:p>
     <w:p>
@@ -769,14 +766,7 @@
           <w:sz w:val="24"/>
           <w:szCs w:val="24"/>
         </w:rPr>
-        <w:t>H</w:t>
-      </w:r>
-      <w:r>
-        <w:rPr>
-          <w:sz w:val="24"/>
-          <w:szCs w:val="24"/>
-        </w:rPr>
-        <w:t>tml, CSS,</w:t>
+        <w:t>Html, CSS,</w:t>
       </w:r>
       <w:r>
         <w:t xml:space="preserve"> </w:t>
@@ -800,24 +790,29 @@
           <w:sz w:val="24"/>
           <w:szCs w:val="24"/>
         </w:rPr>
-        <w:t xml:space="preserve">, </w:t>
-      </w:r>
-      <w:proofErr w:type="spellStart"/>
-      <w:r>
-        <w:rPr>
-          <w:sz w:val="24"/>
-          <w:szCs w:val="24"/>
-        </w:rPr>
-        <w:t>J</w:t>
-      </w:r>
-      <w:r>
-        <w:rPr>
-          <w:sz w:val="24"/>
-          <w:szCs w:val="24"/>
-        </w:rPr>
-        <w:t>avascript</w:t>
-      </w:r>
-      <w:proofErr w:type="spellEnd"/>
+        <w:t>, J</w:t>
+      </w:r>
+      <w:r>
+        <w:rPr>
+          <w:sz w:val="24"/>
+          <w:szCs w:val="24"/>
+        </w:rPr>
+        <w:t>ava</w:t>
+      </w:r>
+      <w:r>
+        <w:rPr>
+          <w:sz w:val="24"/>
+          <w:szCs w:val="24"/>
+        </w:rPr>
+        <w:t>S</w:t>
+      </w:r>
+      <w:r>
+        <w:rPr>
+          <w:sz w:val="24"/>
+          <w:szCs w:val="24"/>
+        </w:rPr>
+        <w:t>cript</w:t>
+      </w:r>
       <w:r>
         <w:rPr>
           <w:sz w:val="24"/>
@@ -1068,7 +1063,21 @@
           <w:sz w:val="24"/>
           <w:szCs w:val="24"/>
         </w:rPr>
-        <w:t xml:space="preserve"> (html, CSS,</w:t>
+        <w:t xml:space="preserve"> (</w:t>
+      </w:r>
+      <w:r>
+        <w:rPr>
+          <w:sz w:val="24"/>
+          <w:szCs w:val="24"/>
+        </w:rPr>
+        <w:t>H</w:t>
+      </w:r>
+      <w:r>
+        <w:rPr>
+          <w:sz w:val="24"/>
+          <w:szCs w:val="24"/>
+        </w:rPr>
+        <w:t>tml, CSS,</w:t>
       </w:r>
       <w:r>
         <w:t xml:space="preserve"> </w:t>
@@ -1092,24 +1101,29 @@
           <w:sz w:val="24"/>
           <w:szCs w:val="24"/>
         </w:rPr>
-        <w:t xml:space="preserve">, </w:t>
-      </w:r>
-      <w:proofErr w:type="spellStart"/>
-      <w:r>
-        <w:rPr>
-          <w:sz w:val="24"/>
-          <w:szCs w:val="24"/>
-        </w:rPr>
-        <w:t>J</w:t>
-      </w:r>
-      <w:r>
-        <w:rPr>
-          <w:sz w:val="24"/>
-          <w:szCs w:val="24"/>
-        </w:rPr>
-        <w:t>avascript</w:t>
-      </w:r>
-      <w:proofErr w:type="spellEnd"/>
+        <w:t>, J</w:t>
+      </w:r>
+      <w:r>
+        <w:rPr>
+          <w:sz w:val="24"/>
+          <w:szCs w:val="24"/>
+        </w:rPr>
+        <w:t>ava</w:t>
+      </w:r>
+      <w:r>
+        <w:rPr>
+          <w:sz w:val="24"/>
+          <w:szCs w:val="24"/>
+        </w:rPr>
+        <w:t>S</w:t>
+      </w:r>
+      <w:r>
+        <w:rPr>
+          <w:sz w:val="24"/>
+          <w:szCs w:val="24"/>
+        </w:rPr>
+        <w:t>cript</w:t>
+      </w:r>
       <w:r>
         <w:rPr>
           <w:sz w:val="24"/>
@@ -1167,14 +1181,7 @@
           <w:sz w:val="24"/>
           <w:szCs w:val="24"/>
         </w:rPr>
-        <w:t>W</w:t>
-      </w:r>
-      <w:r>
-        <w:rPr>
-          <w:sz w:val="24"/>
-          <w:szCs w:val="24"/>
-        </w:rPr>
-        <w:t>eb</w:t>
+        <w:t>Web</w:t>
       </w:r>
       <w:r>
         <w:rPr>
@@ -2149,118 +2156,6 @@
 <file path=word/numbering.xml><?xml version="1.0" encoding="utf-8"?>
 <w:numbering xmlns:wpc="http://schemas.microsoft.com/office/word/2010/wordprocessingCanvas" xmlns:cx="http://schemas.microsoft.com/office/drawing/2014/chartex" xmlns:cx1="http://schemas.microsoft.com/office/drawing/2015/9/8/chartex" xmlns:cx2="http://schemas.microsoft.com/office/drawing/2015/10/21/chartex" xmlns:cx3="http://schemas.microsoft.com/office/drawing/2016/5/9/chartex" xmlns:cx4="http://schemas.microsoft.com/office/drawing/2016/5/10/chartex" xmlns:cx5="http://schemas.microsoft.com/office/drawing/2016/5/11/chartex" xmlns:cx6="http://schemas.microsoft.com/office/drawing/2016/5/12/chartex" xmlns:cx7="http://schemas.microsoft.com/office/drawing/2016/5/13/chartex" xmlns:cx8="http://schemas.microsoft.com/office/drawing/2016/5/14/chartex" xmlns:mc="http://schemas.openxmlformats.org/markup-compatibility/2006" xmlns:aink="http://schemas.microsoft.com/office/drawing/2016/ink" xmlns:am3d="http://schemas.microsoft.com/office/drawing/2017/model3d" xmlns:o="urn:schemas-microsoft-com:office:office" xmlns:oel="http://schemas.microsoft.com/office/2019/extlst" xmlns:r="http://schemas.openxmlformats.org/officeDocument/2006/relationships" xmlns:m="http://schemas.openxmlformats.org/officeDocument/2006/math" xmlns:v="urn:schemas-microsoft-com:vml" xmlns:wp14="http://schemas.microsoft.com/office/word/2010/wordprocessingDrawing" xmlns:wp="http://schemas.openxmlformats.org/drawingml/2006/wordprocessingDrawing" xmlns:w10="urn:schemas-microsoft-com:office:word" xmlns:w="http://schemas.openxmlformats.org/wordprocessingml/2006/main" xmlns:w14="http://schemas.microsoft.com/office/word/2010/wordml" xmlns:w15="http://schemas.microsoft.com/office/word/2012/wordml" xmlns:w16cex="http://schemas.microsoft.com/office/word/2018/wordml/cex" xmlns:w16cid="http://schemas.microsoft.com/office/word/2016/wordml/cid" xmlns:w16="http://schemas.microsoft.com/office/word/2018/wordml" xmlns:w16du="http://schemas.microsoft.com/office/word/2023/wordml/word16du" xmlns:w16sdtdh="http://schemas.microsoft.com/office/word/2020/wordml/sdtdatahash" xmlns:w16sdtfl="http://schemas.microsoft.com/office/word/2024/wordml/sdtformatlock" xmlns:w16se="http://schemas.microsoft.com/office/word/2015/wordml/symex" xmlns:wpg="http://schemas.microsoft.com/office/word/2010/wordprocessingGroup" xmlns:wpi="http://schemas.microsoft.com/office/word/2010/wordprocessingInk" xmlns:wne="http://schemas.microsoft.com/office/word/2006/wordml" xmlns:wps="http://schemas.microsoft.com/office/word/2010/wordprocessingShape" mc:Ignorable="w14 w15 w16se w16cid w16 w16cex w16sdtdh w16sdtfl w16du wp14">
   <w:abstractNum w:abstractNumId="0" w15:restartNumberingAfterBreak="0">
-    <w:multiLevelType w:val="hybridMultilevel"/>
-    <w:tmpl w:val="942287CA"/>
-    <w:lvl w:ilvl="0" w:tplc="04090001">
-      <w:start w:val="1"/>
-      <w:numFmt w:val="bullet"/>
-      <w:lvlText w:val=""/>
-      <w:lvlJc w:val="left"/>
-      <w:pPr>
-        <w:ind w:left="720" w:hanging="360"/>
-      </w:pPr>
-      <w:rPr>
-        <w:rFonts w:ascii="Symbol" w:hAnsi="Symbol" w:hint="default"/>
-      </w:rPr>
-    </w:lvl>
-    <w:lvl w:ilvl="1" w:tplc="04090003" w:tentative="1">
-      <w:start w:val="1"/>
-      <w:numFmt w:val="bullet"/>
-      <w:lvlText w:val="o"/>
-      <w:lvlJc w:val="left"/>
-      <w:pPr>
-        <w:ind w:left="1440" w:hanging="360"/>
-      </w:pPr>
-      <w:rPr>
-        <w:rFonts w:ascii="Courier New" w:hAnsi="Courier New" w:cs="Courier New" w:hint="default"/>
-      </w:rPr>
-    </w:lvl>
-    <w:lvl w:ilvl="2" w:tplc="04090005" w:tentative="1">
-      <w:start w:val="1"/>
-      <w:numFmt w:val="bullet"/>
-      <w:lvlText w:val=""/>
-      <w:lvlJc w:val="left"/>
-      <w:pPr>
-        <w:ind w:left="2160" w:hanging="360"/>
-      </w:pPr>
-      <w:rPr>
-        <w:rFonts w:ascii="Wingdings" w:hAnsi="Wingdings" w:hint="default"/>
-      </w:rPr>
-    </w:lvl>
-    <w:lvl w:ilvl="3" w:tplc="04090001" w:tentative="1">
-      <w:start w:val="1"/>
-      <w:numFmt w:val="bullet"/>
-      <w:lvlText w:val=""/>
-      <w:lvlJc w:val="left"/>
-      <w:pPr>
-        <w:ind w:left="2880" w:hanging="360"/>
-      </w:pPr>
-      <w:rPr>
-        <w:rFonts w:ascii="Symbol" w:hAnsi="Symbol" w:hint="default"/>
-      </w:rPr>
-    </w:lvl>
-    <w:lvl w:ilvl="4" w:tplc="04090003" w:tentative="1">
-      <w:start w:val="1"/>
-      <w:numFmt w:val="bullet"/>
-      <w:lvlText w:val="o"/>
-      <w:lvlJc w:val="left"/>
-      <w:pPr>
-        <w:ind w:left="3600" w:hanging="360"/>
-      </w:pPr>
-      <w:rPr>
-        <w:rFonts w:ascii="Courier New" w:hAnsi="Courier New" w:cs="Courier New" w:hint="default"/>
-      </w:rPr>
-    </w:lvl>
-    <w:lvl w:ilvl="5" w:tplc="04090005" w:tentative="1">
-      <w:start w:val="1"/>
-      <w:numFmt w:val="bullet"/>
-      <w:lvlText w:val=""/>
-      <w:lvlJc w:val="left"/>
-      <w:pPr>
-        <w:ind w:left="4320" w:hanging="360"/>
-      </w:pPr>
-      <w:rPr>
-        <w:rFonts w:ascii="Wingdings" w:hAnsi="Wingdings" w:hint="default"/>
-      </w:rPr>
-    </w:lvl>
-    <w:lvl w:ilvl="6" w:tplc="04090001" w:tentative="1">
-      <w:start w:val="1"/>
-      <w:numFmt w:val="bullet"/>
-      <w:lvlText w:val=""/>
-      <w:lvlJc w:val="left"/>
-      <w:pPr>
-        <w:ind w:left="5040" w:hanging="360"/>
-      </w:pPr>
-      <w:rPr>
-        <w:rFonts w:ascii="Symbol" w:hAnsi="Symbol" w:hint="default"/>
-      </w:rPr>
-    </w:lvl>
-    <w:lvl w:ilvl="7" w:tplc="04090003" w:tentative="1">
-      <w:start w:val="1"/>
-      <w:numFmt w:val="bullet"/>
-      <w:lvlText w:val="o"/>
-      <w:lvlJc w:val="left"/>
-      <w:pPr>
-        <w:ind w:left="5760" w:hanging="360"/>
-      </w:pPr>
-      <w:rPr>
-        <w:rFonts w:ascii="Courier New" w:hAnsi="Courier New" w:cs="Courier New" w:hint="default"/>
-      </w:rPr>
-    </w:lvl>
-    <w:lvl w:ilvl="8" w:tplc="04090005" w:tentative="1">
-      <w:start w:val="1"/>
-      <w:numFmt w:val="bullet"/>
-      <w:lvlText w:val=""/>
-      <w:lvlJc w:val="left"/>
-      <w:pPr>
-        <w:ind w:left="6480" w:hanging="360"/>
-      </w:pPr>
-      <w:rPr>
-        <w:rFonts w:ascii="Wingdings" w:hAnsi="Wingdings" w:hint="default"/>
-      </w:rPr>
-    </w:lvl>
-  </w:abstractNum>
-  <w:abstractNum w:abstractNumId="1" w15:restartNumberingAfterBreak="0">
     <w:nsid w:val="00000001"/>
     <w:multiLevelType w:val="hybridMultilevel"/>
     <w:tmpl w:val="C074BC08"/>
@@ -2399,7 +2294,7 @@
       </w:rPr>
     </w:lvl>
   </w:abstractNum>
-  <w:abstractNum w:abstractNumId="2" w15:restartNumberingAfterBreak="0">
+  <w:abstractNum w:abstractNumId="1" w15:restartNumberingAfterBreak="0">
     <w:nsid w:val="00000002"/>
     <w:multiLevelType w:val="hybridMultilevel"/>
     <w:tmpl w:val="F2E83CAA"/>
@@ -2529,7 +2424,7 @@
       </w:rPr>
     </w:lvl>
   </w:abstractNum>
-  <w:abstractNum w:abstractNumId="3" w15:restartNumberingAfterBreak="0">
+  <w:abstractNum w:abstractNumId="2" w15:restartNumberingAfterBreak="0">
     <w:nsid w:val="00000003"/>
     <w:multiLevelType w:val="hybridMultilevel"/>
     <w:tmpl w:val="01F21390"/>
@@ -2642,7 +2537,7 @@
       </w:rPr>
     </w:lvl>
   </w:abstractNum>
-  <w:abstractNum w:abstractNumId="4" w15:restartNumberingAfterBreak="0">
+  <w:abstractNum w:abstractNumId="3" w15:restartNumberingAfterBreak="0">
     <w:nsid w:val="00000004"/>
     <w:multiLevelType w:val="hybridMultilevel"/>
     <w:tmpl w:val="75E2D790"/>
@@ -2755,7 +2650,7 @@
       </w:rPr>
     </w:lvl>
   </w:abstractNum>
-  <w:abstractNum w:abstractNumId="5" w15:restartNumberingAfterBreak="0">
+  <w:abstractNum w:abstractNumId="4" w15:restartNumberingAfterBreak="0">
     <w:nsid w:val="00000005"/>
     <w:multiLevelType w:val="hybridMultilevel"/>
     <w:tmpl w:val="2F66D056"/>
@@ -2877,7 +2772,7 @@
       </w:rPr>
     </w:lvl>
   </w:abstractNum>
-  <w:abstractNum w:abstractNumId="6" w15:restartNumberingAfterBreak="0">
+  <w:abstractNum w:abstractNumId="5" w15:restartNumberingAfterBreak="0">
     <w:nsid w:val="00000006"/>
     <w:multiLevelType w:val="hybridMultilevel"/>
     <w:tmpl w:val="1564E4E2"/>
@@ -2990,7 +2885,7 @@
       </w:rPr>
     </w:lvl>
   </w:abstractNum>
-  <w:abstractNum w:abstractNumId="7" w15:restartNumberingAfterBreak="0">
+  <w:abstractNum w:abstractNumId="6" w15:restartNumberingAfterBreak="0">
     <w:nsid w:val="00000007"/>
     <w:multiLevelType w:val="hybridMultilevel"/>
     <w:tmpl w:val="5E7424C2"/>
@@ -3112,7 +3007,7 @@
       </w:rPr>
     </w:lvl>
   </w:abstractNum>
-  <w:abstractNum w:abstractNumId="8" w15:restartNumberingAfterBreak="0">
+  <w:abstractNum w:abstractNumId="7" w15:restartNumberingAfterBreak="0">
     <w:nsid w:val="00000008"/>
     <w:multiLevelType w:val="hybridMultilevel"/>
     <w:tmpl w:val="4BF8E534"/>
@@ -3225,7 +3120,7 @@
       </w:rPr>
     </w:lvl>
   </w:abstractNum>
-  <w:abstractNum w:abstractNumId="9" w15:restartNumberingAfterBreak="0">
+  <w:abstractNum w:abstractNumId="8" w15:restartNumberingAfterBreak="0">
     <w:nsid w:val="00000009"/>
     <w:multiLevelType w:val="hybridMultilevel"/>
     <w:tmpl w:val="5210B6F4"/>
@@ -3355,35 +3250,148 @@
       </w:rPr>
     </w:lvl>
   </w:abstractNum>
+  <w:abstractNum w:abstractNumId="9" w15:restartNumberingAfterBreak="0">
+    <w:nsid w:val="2B0C264D"/>
+    <w:multiLevelType w:val="hybridMultilevel"/>
+    <w:tmpl w:val="942287CA"/>
+    <w:lvl w:ilvl="0" w:tplc="04090001">
+      <w:start w:val="1"/>
+      <w:numFmt w:val="bullet"/>
+      <w:lvlText w:val=""/>
+      <w:lvlJc w:val="left"/>
+      <w:pPr>
+        <w:ind w:left="720" w:hanging="360"/>
+      </w:pPr>
+      <w:rPr>
+        <w:rFonts w:ascii="Symbol" w:hAnsi="Symbol" w:hint="default"/>
+      </w:rPr>
+    </w:lvl>
+    <w:lvl w:ilvl="1" w:tplc="04090003" w:tentative="1">
+      <w:start w:val="1"/>
+      <w:numFmt w:val="bullet"/>
+      <w:lvlText w:val="o"/>
+      <w:lvlJc w:val="left"/>
+      <w:pPr>
+        <w:ind w:left="1440" w:hanging="360"/>
+      </w:pPr>
+      <w:rPr>
+        <w:rFonts w:ascii="Courier New" w:hAnsi="Courier New" w:cs="Courier New" w:hint="default"/>
+      </w:rPr>
+    </w:lvl>
+    <w:lvl w:ilvl="2" w:tplc="04090005" w:tentative="1">
+      <w:start w:val="1"/>
+      <w:numFmt w:val="bullet"/>
+      <w:lvlText w:val=""/>
+      <w:lvlJc w:val="left"/>
+      <w:pPr>
+        <w:ind w:left="2160" w:hanging="360"/>
+      </w:pPr>
+      <w:rPr>
+        <w:rFonts w:ascii="Wingdings" w:hAnsi="Wingdings" w:hint="default"/>
+      </w:rPr>
+    </w:lvl>
+    <w:lvl w:ilvl="3" w:tplc="04090001" w:tentative="1">
+      <w:start w:val="1"/>
+      <w:numFmt w:val="bullet"/>
+      <w:lvlText w:val=""/>
+      <w:lvlJc w:val="left"/>
+      <w:pPr>
+        <w:ind w:left="2880" w:hanging="360"/>
+      </w:pPr>
+      <w:rPr>
+        <w:rFonts w:ascii="Symbol" w:hAnsi="Symbol" w:hint="default"/>
+      </w:rPr>
+    </w:lvl>
+    <w:lvl w:ilvl="4" w:tplc="04090003" w:tentative="1">
+      <w:start w:val="1"/>
+      <w:numFmt w:val="bullet"/>
+      <w:lvlText w:val="o"/>
+      <w:lvlJc w:val="left"/>
+      <w:pPr>
+        <w:ind w:left="3600" w:hanging="360"/>
+      </w:pPr>
+      <w:rPr>
+        <w:rFonts w:ascii="Courier New" w:hAnsi="Courier New" w:cs="Courier New" w:hint="default"/>
+      </w:rPr>
+    </w:lvl>
+    <w:lvl w:ilvl="5" w:tplc="04090005" w:tentative="1">
+      <w:start w:val="1"/>
+      <w:numFmt w:val="bullet"/>
+      <w:lvlText w:val=""/>
+      <w:lvlJc w:val="left"/>
+      <w:pPr>
+        <w:ind w:left="4320" w:hanging="360"/>
+      </w:pPr>
+      <w:rPr>
+        <w:rFonts w:ascii="Wingdings" w:hAnsi="Wingdings" w:hint="default"/>
+      </w:rPr>
+    </w:lvl>
+    <w:lvl w:ilvl="6" w:tplc="04090001" w:tentative="1">
+      <w:start w:val="1"/>
+      <w:numFmt w:val="bullet"/>
+      <w:lvlText w:val=""/>
+      <w:lvlJc w:val="left"/>
+      <w:pPr>
+        <w:ind w:left="5040" w:hanging="360"/>
+      </w:pPr>
+      <w:rPr>
+        <w:rFonts w:ascii="Symbol" w:hAnsi="Symbol" w:hint="default"/>
+      </w:rPr>
+    </w:lvl>
+    <w:lvl w:ilvl="7" w:tplc="04090003" w:tentative="1">
+      <w:start w:val="1"/>
+      <w:numFmt w:val="bullet"/>
+      <w:lvlText w:val="o"/>
+      <w:lvlJc w:val="left"/>
+      <w:pPr>
+        <w:ind w:left="5760" w:hanging="360"/>
+      </w:pPr>
+      <w:rPr>
+        <w:rFonts w:ascii="Courier New" w:hAnsi="Courier New" w:cs="Courier New" w:hint="default"/>
+      </w:rPr>
+    </w:lvl>
+    <w:lvl w:ilvl="8" w:tplc="04090005" w:tentative="1">
+      <w:start w:val="1"/>
+      <w:numFmt w:val="bullet"/>
+      <w:lvlText w:val=""/>
+      <w:lvlJc w:val="left"/>
+      <w:pPr>
+        <w:ind w:left="6480" w:hanging="360"/>
+      </w:pPr>
+      <w:rPr>
+        <w:rFonts w:ascii="Wingdings" w:hAnsi="Wingdings" w:hint="default"/>
+      </w:rPr>
+    </w:lvl>
+  </w:abstractNum>
   <w:num w:numId="1" w16cid:durableId="2049985594">
+    <w:abstractNumId w:val="5"/>
+  </w:num>
+  <w:num w:numId="2" w16cid:durableId="1401253454">
+    <w:abstractNumId w:val="1"/>
+  </w:num>
+  <w:num w:numId="3" w16cid:durableId="1520125127">
+    <w:abstractNumId w:val="0"/>
+  </w:num>
+  <w:num w:numId="4" w16cid:durableId="2083025130">
+    <w:abstractNumId w:val="3"/>
+  </w:num>
+  <w:num w:numId="5" w16cid:durableId="1328440498">
+    <w:abstractNumId w:val="9"/>
+  </w:num>
+  <w:num w:numId="6" w16cid:durableId="1436170521">
+    <w:abstractNumId w:val="2"/>
+  </w:num>
+  <w:num w:numId="7" w16cid:durableId="1944721364">
     <w:abstractNumId w:val="6"/>
   </w:num>
-  <w:num w:numId="2" w16cid:durableId="1401253454">
-    <w:abstractNumId w:val="2"/>
-  </w:num>
-  <w:num w:numId="3" w16cid:durableId="1520125127">
-    <w:abstractNumId w:val="1"/>
-  </w:num>
-  <w:num w:numId="4" w16cid:durableId="2083025130">
+  <w:num w:numId="8" w16cid:durableId="1767383295">
     <w:abstractNumId w:val="4"/>
   </w:num>
-  <w:num w:numId="5" w16cid:durableId="1328440498">
-    <w:abstractNumId w:val="0"/>
-  </w:num>
-  <w:num w:numId="6" w16cid:durableId="1436170521">
-    <w:abstractNumId w:val="3"/>
-  </w:num>
-  <w:num w:numId="7" w16cid:durableId="1944721364">
+  <w:num w:numId="9" w16cid:durableId="1502232300">
     <w:abstractNumId w:val="7"/>
   </w:num>
-  <w:num w:numId="8" w16cid:durableId="1767383295">
-    <w:abstractNumId w:val="5"/>
-  </w:num>
-  <w:num w:numId="9" w16cid:durableId="1502232300">
+  <w:num w:numId="10" w16cid:durableId="746684217">
     <w:abstractNumId w:val="8"/>
-  </w:num>
-  <w:num w:numId="10" w16cid:durableId="746684217">
-    <w:abstractNumId w:val="9"/>
   </w:num>
 </w:numbering>
 </file>
@@ -3837,6 +3845,7 @@
   <w:style w:type="character" w:default="1" w:styleId="DefaultParagraphFont">
     <w:name w:val="Default Paragraph Font"/>
     <w:uiPriority w:val="1"/>
+    <w:semiHidden/>
     <w:unhideWhenUsed/>
   </w:style>
   <w:style w:type="table" w:default="1" w:styleId="TableNormal">

</xml_diff>